<commit_message>
je vais me focaliser sur la recherche d'emploie en europe maintenant, puisq le ecommerce et le coaching sa nas rien donné
</commit_message>
<xml_diff>
--- a/vue_todo_list/fullstack.docx
+++ b/vue_todo_list/fullstack.docx
@@ -117,7 +117,29 @@
           <w:sz w:val="22"/>
           <w:shd w:fill="auto" w:val="clear"/>
         </w:rPr>
-        <w:t xml:space="preserve">stack avec 3 ans d’expérience, je conçois des applications web modernes en combinant performance back-end et finesse front-end.</w:t>
+        <w:t xml:space="preserve">stack avec 3 ans d</w:t>
+      </w:r>
+      <w:r>
+        <w:rPr>
+          <w:rFonts w:ascii="Calibri" w:hAnsi="Calibri" w:cs="Calibri" w:eastAsia="Calibri"/>
+          <w:color w:val="auto"/>
+          <w:spacing w:val="0"/>
+          <w:position w:val="0"/>
+          <w:sz w:val="22"/>
+          <w:shd w:fill="auto" w:val="clear"/>
+        </w:rPr>
+        <w:t xml:space="preserve">’</w:t>
+      </w:r>
+      <w:r>
+        <w:rPr>
+          <w:rFonts w:ascii="Calibri" w:hAnsi="Calibri" w:cs="Calibri" w:eastAsia="Calibri"/>
+          <w:color w:val="auto"/>
+          <w:spacing w:val="0"/>
+          <w:position w:val="0"/>
+          <w:sz w:val="22"/>
+          <w:shd w:fill="auto" w:val="clear"/>
+        </w:rPr>
+        <w:t xml:space="preserve">expérience, je conçois des applications web modernes en combinant performance back-end et finesse front-end.</w:t>
       </w:r>
     </w:p>
     <w:p>
@@ -577,6 +599,35 @@
           <w:shd w:fill="auto" w:val="clear"/>
         </w:rPr>
       </w:pPr>
+      <w:hyperlink xmlns:r="http://schemas.openxmlformats.org/officeDocument/2006/relationships" r:id="docRId3">
+        <w:r>
+          <w:rPr>
+            <w:rFonts w:ascii="Calibri" w:hAnsi="Calibri" w:cs="Calibri" w:eastAsia="Calibri"/>
+            <w:color w:val="0000FF"/>
+            <w:spacing w:val="0"/>
+            <w:position w:val="0"/>
+            <w:sz w:val="22"/>
+            <w:u w:val="single"/>
+            <w:shd w:fill="auto" w:val="clear"/>
+          </w:rPr>
+          <w:t xml:space="preserve">https://fr.pillowhub.com/view_video.php?viewkey=68e8c10009553&amp;t=1024.889066</w:t>
+        </w:r>
+      </w:hyperlink>
+    </w:p>
+    <w:p>
+      <w:pPr>
+        <w:spacing w:before="0" w:after="200" w:line="276"/>
+        <w:ind w:right="0" w:left="0" w:firstLine="0"/>
+        <w:jc w:val="left"/>
+        <w:rPr>
+          <w:rFonts w:ascii="Calibri" w:hAnsi="Calibri" w:cs="Calibri" w:eastAsia="Calibri"/>
+          <w:color w:val="auto"/>
+          <w:spacing w:val="0"/>
+          <w:position w:val="0"/>
+          <w:sz w:val="22"/>
+          <w:shd w:fill="auto" w:val="clear"/>
+        </w:rPr>
+      </w:pPr>
     </w:p>
     <w:p>
       <w:pPr>
@@ -746,7 +797,18 @@
           <w:sz w:val="22"/>
           <w:shd w:fill="auto" w:val="clear"/>
         </w:rPr>
-        <w:t xml:space="preserve">— Directe, pro, impactante :</w:t>
+        <w:t xml:space="preserve">—</w:t>
+      </w:r>
+      <w:r>
+        <w:rPr>
+          <w:rFonts w:ascii="Segoe UI Symbol" w:hAnsi="Segoe UI Symbol" w:cs="Segoe UI Symbol" w:eastAsia="Segoe UI Symbol"/>
+          <w:color w:val="auto"/>
+          <w:spacing w:val="0"/>
+          <w:position w:val="0"/>
+          <w:sz w:val="22"/>
+          <w:shd w:fill="auto" w:val="clear"/>
+        </w:rPr>
+        <w:t xml:space="preserve"> Directe, pro, impactante :</w:t>
       </w:r>
     </w:p>
     <w:p>
@@ -946,18 +1008,18 @@
           <w:sz w:val="22"/>
           <w:shd w:fill="auto" w:val="clear"/>
         </w:rPr>
-        <w:t xml:space="preserve">— Plus douce, bien-</w:t>
-      </w:r>
-      <w:r>
-        <w:rPr>
-          <w:rFonts w:ascii="Segoe UI Symbol" w:hAnsi="Segoe UI Symbol" w:cs="Segoe UI Symbol" w:eastAsia="Segoe UI Symbol"/>
-          <w:color w:val="auto"/>
-          <w:spacing w:val="0"/>
-          <w:position w:val="0"/>
-          <w:sz w:val="22"/>
-          <w:shd w:fill="auto" w:val="clear"/>
-        </w:rPr>
-        <w:t xml:space="preserve">être &amp; empowerment :</w:t>
+        <w:t xml:space="preserve">—</w:t>
+      </w:r>
+      <w:r>
+        <w:rPr>
+          <w:rFonts w:ascii="Segoe UI Symbol" w:hAnsi="Segoe UI Symbol" w:cs="Segoe UI Symbol" w:eastAsia="Segoe UI Symbol"/>
+          <w:color w:val="auto"/>
+          <w:spacing w:val="0"/>
+          <w:position w:val="0"/>
+          <w:sz w:val="22"/>
+          <w:shd w:fill="auto" w:val="clear"/>
+        </w:rPr>
+        <w:t xml:space="preserve"> Plus douce, bien-être &amp; empowerment :</w:t>
       </w:r>
     </w:p>
     <w:p>
@@ -1135,18 +1197,18 @@
           <w:sz w:val="22"/>
           <w:shd w:fill="auto" w:val="clear"/>
         </w:rPr>
-        <w:t xml:space="preserve">— </w:t>
-      </w:r>
-      <w:r>
-        <w:rPr>
-          <w:rFonts w:ascii="Segoe UI Symbol" w:hAnsi="Segoe UI Symbol" w:cs="Segoe UI Symbol" w:eastAsia="Segoe UI Symbol"/>
-          <w:color w:val="auto"/>
-          <w:spacing w:val="0"/>
-          <w:position w:val="0"/>
-          <w:sz w:val="22"/>
-          <w:shd w:fill="auto" w:val="clear"/>
-        </w:rPr>
-        <w:t xml:space="preserve">Énergique &amp; transformation :</w:t>
+        <w:t xml:space="preserve">—</w:t>
+      </w:r>
+      <w:r>
+        <w:rPr>
+          <w:rFonts w:ascii="Segoe UI Symbol" w:hAnsi="Segoe UI Symbol" w:cs="Segoe UI Symbol" w:eastAsia="Segoe UI Symbol"/>
+          <w:color w:val="auto"/>
+          <w:spacing w:val="0"/>
+          <w:position w:val="0"/>
+          <w:sz w:val="22"/>
+          <w:shd w:fill="auto" w:val="clear"/>
+        </w:rPr>
+        <w:t xml:space="preserve"> Énergique &amp; transformation :</w:t>
       </w:r>
     </w:p>
     <w:p>
@@ -1324,18 +1386,18 @@
           <w:sz w:val="22"/>
           <w:shd w:fill="auto" w:val="clear"/>
         </w:rPr>
-        <w:t xml:space="preserve">— Branding clair + appel </w:t>
-      </w:r>
-      <w:r>
-        <w:rPr>
-          <w:rFonts w:ascii="Segoe UI Symbol" w:hAnsi="Segoe UI Symbol" w:cs="Segoe UI Symbol" w:eastAsia="Segoe UI Symbol"/>
-          <w:color w:val="auto"/>
-          <w:spacing w:val="0"/>
-          <w:position w:val="0"/>
-          <w:sz w:val="22"/>
-          <w:shd w:fill="auto" w:val="clear"/>
-        </w:rPr>
-        <w:t xml:space="preserve">à l’action :</w:t>
+        <w:t xml:space="preserve">—</w:t>
+      </w:r>
+      <w:r>
+        <w:rPr>
+          <w:rFonts w:ascii="Segoe UI Symbol" w:hAnsi="Segoe UI Symbol" w:cs="Segoe UI Symbol" w:eastAsia="Segoe UI Symbol"/>
+          <w:color w:val="auto"/>
+          <w:spacing w:val="0"/>
+          <w:position w:val="0"/>
+          <w:sz w:val="22"/>
+          <w:shd w:fill="auto" w:val="clear"/>
+        </w:rPr>
+        <w:t xml:space="preserve"> Branding clair + appel à l’action :</w:t>
       </w:r>
     </w:p>
     <w:p>
@@ -1483,7 +1545,18 @@
           <w:sz w:val="22"/>
           <w:shd w:fill="auto" w:val="clear"/>
         </w:rPr>
-        <w:t xml:space="preserve">— lien ci-dessous </w:t>
+        <w:t xml:space="preserve">—</w:t>
+      </w:r>
+      <w:r>
+        <w:rPr>
+          <w:rFonts w:ascii="Segoe UI Symbol" w:hAnsi="Segoe UI Symbol" w:cs="Segoe UI Symbol" w:eastAsia="Segoe UI Symbol"/>
+          <w:color w:val="auto"/>
+          <w:spacing w:val="0"/>
+          <w:position w:val="0"/>
+          <w:sz w:val="22"/>
+          <w:shd w:fill="auto" w:val="clear"/>
+        </w:rPr>
+        <w:t xml:space="preserve"> lien ci-dessous </w:t>
       </w:r>
       <w:r>
         <w:rPr>

</xml_diff>